<commit_message>
ArchitectureNotebook.docx updated according to reviews
</commit_message>
<xml_diff>
--- a/ArchitectureNotebook.docx
+++ b/ArchitectureNotebook.docx
@@ -18,10 +18,7 @@
         <w:t>Architecture Notebook</w:t>
       </w:r>
     </w:p>
-    <w:p>
-      <w:bookmarkStart w:id="0" w:name="_GoBack"/>
-      <w:bookmarkEnd w:id="0"/>
-    </w:p>
+    <w:p/>
     <w:p>
       <w:pPr>
         <w:pStyle w:val="Title"/>
@@ -237,13 +234,7 @@
               <w:rPr>
                 <w:lang w:val="ru-RU"/>
               </w:rPr>
-              <w:t>03/05</w:t>
-            </w:r>
-            <w:r>
-              <w:rPr>
-                <w:lang w:val="ru-RU"/>
-              </w:rPr>
-              <w:t>/2021</w:t>
+              <w:t>03/05/2021</w:t>
             </w:r>
           </w:p>
         </w:tc>
@@ -350,6 +341,154 @@
                 <w:lang w:val="ru-RU"/>
               </w:rPr>
               <w:t>v 1.0</w:t>
+            </w:r>
+          </w:p>
+        </w:tc>
+      </w:tr>
+      <w:tr>
+        <w:trPr>
+          <w:trHeight w:val="255"/>
+        </w:trPr>
+        <w:tc>
+          <w:tcPr>
+            <w:tcW w:w="1885" w:type="dxa"/>
+            <w:tcBorders>
+              <w:top w:val="single" w:sz="6" w:space="0" w:color="000000"/>
+              <w:left w:val="single" w:sz="4" w:space="0" w:color="000000"/>
+              <w:bottom w:val="single" w:sz="6" w:space="0" w:color="000000"/>
+              <w:right w:val="single" w:sz="6" w:space="0" w:color="000000"/>
+            </w:tcBorders>
+            <w:vAlign w:val="bottom"/>
+          </w:tcPr>
+          <w:p>
+            <w:pPr>
+              <w:spacing w:line="240" w:lineRule="auto"/>
+              <w:ind w:left="2" w:hanging="2"/>
+              <w:rPr>
+                <w:lang w:val="tr-TR"/>
+              </w:rPr>
+            </w:pPr>
+            <w:r>
+              <w:rPr>
+                <w:lang w:val="tr-TR"/>
+              </w:rPr>
+              <w:t>09/05/2021</w:t>
+            </w:r>
+          </w:p>
+        </w:tc>
+        <w:tc>
+          <w:tcPr>
+            <w:tcW w:w="1984" w:type="dxa"/>
+            <w:tcBorders>
+              <w:top w:val="single" w:sz="6" w:space="0" w:color="000000"/>
+              <w:left w:val="single" w:sz="6" w:space="0" w:color="000000"/>
+              <w:bottom w:val="single" w:sz="6" w:space="0" w:color="000000"/>
+              <w:right w:val="single" w:sz="6" w:space="0" w:color="000000"/>
+            </w:tcBorders>
+            <w:vAlign w:val="bottom"/>
+          </w:tcPr>
+          <w:p>
+            <w:pPr>
+              <w:ind w:left="2" w:hanging="2"/>
+            </w:pPr>
+            <w:r>
+              <w:t>Irina Erofeeva</w:t>
+            </w:r>
+          </w:p>
+          <w:p>
+            <w:pPr>
+              <w:ind w:left="2" w:hanging="2"/>
+            </w:pPr>
+            <w:r>
+              <w:t>Ömer Denizoğlu</w:t>
+            </w:r>
+          </w:p>
+          <w:p>
+            <w:pPr>
+              <w:ind w:left="2" w:hanging="2"/>
+            </w:pPr>
+            <w:r>
+              <w:t>Durali Alagöz</w:t>
+            </w:r>
+          </w:p>
+          <w:p>
+            <w:pPr>
+              <w:ind w:left="2" w:hanging="2"/>
+            </w:pPr>
+            <w:r>
+              <w:rPr>
+                <w:lang w:val="ru-RU"/>
+              </w:rPr>
+              <w:t>M.Mert Dervişoğulları</w:t>
+            </w:r>
+          </w:p>
+        </w:tc>
+        <w:tc>
+          <w:tcPr>
+            <w:tcW w:w="4111" w:type="dxa"/>
+            <w:tcBorders>
+              <w:top w:val="single" w:sz="6" w:space="0" w:color="000000"/>
+              <w:left w:val="single" w:sz="6" w:space="0" w:color="000000"/>
+              <w:bottom w:val="single" w:sz="6" w:space="0" w:color="000000"/>
+              <w:right w:val="single" w:sz="6" w:space="0" w:color="000000"/>
+            </w:tcBorders>
+            <w:vAlign w:val="bottom"/>
+          </w:tcPr>
+          <w:p>
+            <w:pPr>
+              <w:spacing w:line="240" w:lineRule="auto"/>
+              <w:ind w:left="2" w:hanging="2"/>
+              <w:rPr>
+                <w:lang w:val="tr-TR"/>
+              </w:rPr>
+            </w:pPr>
+            <w:r>
+              <w:rPr>
+                <w:lang w:val="tr-TR"/>
+              </w:rPr>
+              <w:t>Updated according to Iteration2 reviews.</w:t>
+            </w:r>
+          </w:p>
+        </w:tc>
+        <w:tc>
+          <w:tcPr>
+            <w:tcW w:w="1134" w:type="dxa"/>
+            <w:tcBorders>
+              <w:top w:val="single" w:sz="6" w:space="0" w:color="000000"/>
+              <w:left w:val="single" w:sz="6" w:space="0" w:color="000000"/>
+              <w:bottom w:val="single" w:sz="6" w:space="0" w:color="000000"/>
+              <w:right w:val="single" w:sz="4" w:space="0" w:color="000000"/>
+            </w:tcBorders>
+            <w:vAlign w:val="bottom"/>
+          </w:tcPr>
+          <w:p>
+            <w:pPr>
+              <w:ind w:left="2" w:hanging="2"/>
+              <w:rPr>
+                <w:lang w:val="tr-TR"/>
+              </w:rPr>
+            </w:pPr>
+            <w:r>
+              <w:rPr>
+                <w:lang w:val="tr-TR"/>
+              </w:rPr>
+              <w:t>v</w:t>
+            </w:r>
+            <w:r>
+              <w:rPr>
+                <w:lang w:val="tr-TR"/>
+              </w:rPr>
+              <w:pict>
+                <v:shape id="_x0000_i1030" type="#_x0000_t75" style="width:45.5pt;height:21pt">
+                  <v:imagedata r:id="rId8" o:title="DomainModel"/>
+                </v:shape>
+              </w:pict>
+            </w:r>
+            <w:r>
+              <w:rPr>
+                <w:lang w:val="tr-TR"/>
+              </w:rPr>
+              <w:t xml:space="preserve"> 1.1</w:t>
             </w:r>
           </w:p>
         </w:tc>
@@ -1917,13 +2056,13 @@
       <w:pPr>
         <w:pStyle w:val="Heading1"/>
       </w:pPr>
-      <w:bookmarkStart w:id="1" w:name="_Toc70767348"/>
-      <w:bookmarkStart w:id="2" w:name="_Toc436203377"/>
-      <w:bookmarkStart w:id="3" w:name="_Toc452813577"/>
+      <w:bookmarkStart w:id="0" w:name="_Toc70767348"/>
+      <w:bookmarkStart w:id="1" w:name="_Toc436203377"/>
+      <w:bookmarkStart w:id="2" w:name="_Toc452813577"/>
       <w:r>
         <w:t>Purpose</w:t>
       </w:r>
-      <w:bookmarkEnd w:id="1"/>
+      <w:bookmarkEnd w:id="0"/>
     </w:p>
     <w:p>
       <w:r>
@@ -1937,23 +2076,108 @@
       <w:pPr>
         <w:pStyle w:val="Heading1"/>
       </w:pPr>
-      <w:bookmarkStart w:id="4" w:name="_Toc70767349"/>
+      <w:bookmarkStart w:id="3" w:name="_Toc70767349"/>
+      <w:bookmarkEnd w:id="1"/>
       <w:bookmarkEnd w:id="2"/>
+      <w:r>
+        <w:t xml:space="preserve">Architectural </w:t>
+      </w:r>
+      <w:r>
+        <w:t>g</w:t>
+      </w:r>
+      <w:r>
+        <w:t xml:space="preserve">oals and </w:t>
+      </w:r>
+      <w:r>
+        <w:t>p</w:t>
+      </w:r>
+      <w:r>
+        <w:t>hilosophy</w:t>
+      </w:r>
       <w:bookmarkEnd w:id="3"/>
-      <w:r>
-        <w:t xml:space="preserve">Architectural </w:t>
-      </w:r>
-      <w:r>
-        <w:t>g</w:t>
-      </w:r>
-      <w:r>
-        <w:t xml:space="preserve">oals and </w:t>
-      </w:r>
-      <w:r>
-        <w:t>p</w:t>
-      </w:r>
-      <w:r>
-        <w:t>hilosophy</w:t>
+    </w:p>
+    <w:p>
+      <w:pPr>
+        <w:pStyle w:val="ListParagraph"/>
+        <w:numPr>
+          <w:ilvl w:val="0"/>
+          <w:numId w:val="46"/>
+        </w:numPr>
+      </w:pPr>
+      <w:r>
+        <w:t>The architecture document must guide to simplicity, high performance and maintainability.</w:t>
+      </w:r>
+    </w:p>
+    <w:p>
+      <w:pPr>
+        <w:pStyle w:val="ListParagraph"/>
+        <w:numPr>
+          <w:ilvl w:val="0"/>
+          <w:numId w:val="46"/>
+        </w:numPr>
+      </w:pPr>
+      <w:r>
+        <w:t>All architecturally significant requirements must be considered while developing the architecture</w:t>
+      </w:r>
+      <w:r>
+        <w:t xml:space="preserve"> notebook</w:t>
+      </w:r>
+      <w:r>
+        <w:t>.</w:t>
+      </w:r>
+    </w:p>
+    <w:p>
+      <w:pPr>
+        <w:pStyle w:val="ListParagraph"/>
+        <w:numPr>
+          <w:ilvl w:val="0"/>
+          <w:numId w:val="46"/>
+        </w:numPr>
+      </w:pPr>
+      <w:r>
+        <w:t>Reusing the existing components is</w:t>
+      </w:r>
+      <w:r>
+        <w:t xml:space="preserve"> a</w:t>
+      </w:r>
+      <w:r>
+        <w:t xml:space="preserve"> mandatory goal</w:t>
+      </w:r>
+      <w:r>
+        <w:t xml:space="preserve"> of architecture</w:t>
+      </w:r>
+      <w:r>
+        <w:t>.</w:t>
+      </w:r>
+    </w:p>
+    <w:p>
+      <w:pPr>
+        <w:pStyle w:val="ListParagraph"/>
+        <w:numPr>
+          <w:ilvl w:val="0"/>
+          <w:numId w:val="46"/>
+        </w:numPr>
+      </w:pPr>
+      <w:r>
+        <w:t xml:space="preserve">System should be extendible without </w:t>
+      </w:r>
+      <w:r>
+        <w:t>modifying or rewriting existing components.</w:t>
+      </w:r>
+    </w:p>
+    <w:p>
+      <w:pPr>
+        <w:pStyle w:val="Heading1"/>
+      </w:pPr>
+      <w:bookmarkStart w:id="4" w:name="_Toc70767350"/>
+      <w:r>
+        <w:t xml:space="preserve">Assumptions and </w:t>
+      </w:r>
+      <w:r>
+        <w:t>d</w:t>
+      </w:r>
+      <w:r>
+        <w:t>ependencies</w:t>
       </w:r>
       <w:bookmarkEnd w:id="4"/>
     </w:p>
@@ -1962,120 +2186,114 @@
         <w:pStyle w:val="ListParagraph"/>
         <w:numPr>
           <w:ilvl w:val="0"/>
-          <w:numId w:val="35"/>
+          <w:numId w:val="47"/>
         </w:numPr>
       </w:pPr>
       <w:r>
-        <w:t>The architecture document must guide to simplicity, high performance and maintainability.</w:t>
+        <w:t>Obj</w:t>
+      </w:r>
+      <w:r>
+        <w:t>ect Oriented Design and Analysis</w:t>
+      </w:r>
+      <w:r>
+        <w:t xml:space="preserve"> must be followed.</w:t>
       </w:r>
     </w:p>
     <w:p>
       <w:pPr>
-        <w:pStyle w:val="ListParagraph"/>
+        <w:pStyle w:val="BodyText"/>
         <w:numPr>
           <w:ilvl w:val="0"/>
-          <w:numId w:val="35"/>
+          <w:numId w:val="47"/>
         </w:numPr>
       </w:pPr>
       <w:r>
-        <w:t>All architecturally significant requirements must be considered while developing the architecture</w:t>
-      </w:r>
-      <w:r>
-        <w:t xml:space="preserve"> notebook</w:t>
-      </w:r>
-      <w:r>
-        <w:t>.</w:t>
+        <w:t xml:space="preserve">Java programming language will be used </w:t>
+      </w:r>
+      <w:r>
+        <w:t xml:space="preserve">as an </w:t>
+      </w:r>
+      <w:r>
+        <w:t>object oriented</w:t>
+      </w:r>
+      <w:r>
+        <w:t xml:space="preserve"> language.</w:t>
+      </w:r>
+      <w:r>
+        <w:t xml:space="preserve"> </w:t>
       </w:r>
     </w:p>
     <w:p>
       <w:pPr>
-        <w:pStyle w:val="ListParagraph"/>
+        <w:pStyle w:val="BodyText"/>
         <w:numPr>
           <w:ilvl w:val="0"/>
-          <w:numId w:val="35"/>
+          <w:numId w:val="47"/>
         </w:numPr>
       </w:pPr>
       <w:r>
-        <w:t>Reusing the existing components is mandatory goal</w:t>
-      </w:r>
-      <w:r>
-        <w:t xml:space="preserve"> of architecture</w:t>
-      </w:r>
-      <w:r>
-        <w:t>.</w:t>
+        <w:t>The system will run on any machine that has Java Virtual Machine.</w:t>
       </w:r>
     </w:p>
     <w:p>
       <w:pPr>
-        <w:pStyle w:val="ListParagraph"/>
+        <w:pStyle w:val="BodyText"/>
         <w:numPr>
           <w:ilvl w:val="0"/>
-          <w:numId w:val="35"/>
+          <w:numId w:val="47"/>
         </w:numPr>
       </w:pPr>
       <w:r>
-        <w:t xml:space="preserve">System should be extendible without </w:t>
-      </w:r>
-      <w:r>
-        <w:t>modifying or rewriting existing components.</w:t>
+        <w:t>The system will work with SQLite but it can also work with other Databases.</w:t>
       </w:r>
     </w:p>
     <w:p>
       <w:pPr>
         <w:pStyle w:val="Heading1"/>
       </w:pPr>
-      <w:bookmarkStart w:id="5" w:name="_Toc70767350"/>
-      <w:r>
-        <w:t xml:space="preserve">Assumptions and </w:t>
-      </w:r>
-      <w:r>
-        <w:t>d</w:t>
-      </w:r>
-      <w:r>
-        <w:t>ependencies</w:t>
+      <w:bookmarkStart w:id="5" w:name="_Toc70767351"/>
+      <w:r>
+        <w:t xml:space="preserve">Architecturally </w:t>
+      </w:r>
+      <w:r>
+        <w:t>s</w:t>
+      </w:r>
+      <w:r>
+        <w:t xml:space="preserve">ignificant </w:t>
+      </w:r>
+      <w:r>
+        <w:t>r</w:t>
+      </w:r>
+      <w:r>
+        <w:t>equirements</w:t>
       </w:r>
       <w:bookmarkEnd w:id="5"/>
     </w:p>
     <w:p>
       <w:pPr>
-        <w:pStyle w:val="ListParagraph"/>
-        <w:numPr>
-          <w:ilvl w:val="0"/>
-          <w:numId w:val="35"/>
-        </w:numPr>
-      </w:pPr>
-      <w:r>
-        <w:t>Obj</w:t>
-      </w:r>
-      <w:r>
-        <w:t>ect Oriented Design and Analysis</w:t>
-      </w:r>
-      <w:r>
-        <w:t xml:space="preserve"> must be followed.</w:t>
-      </w:r>
-    </w:p>
-    <w:p>
-      <w:pPr>
         <w:pStyle w:val="BodyText"/>
         <w:numPr>
           <w:ilvl w:val="0"/>
-          <w:numId w:val="41"/>
+          <w:numId w:val="48"/>
         </w:numPr>
       </w:pPr>
       <w:r>
-        <w:t xml:space="preserve">Java programming language will be used </w:t>
-      </w:r>
-      <w:r>
-        <w:t xml:space="preserve">as an </w:t>
-      </w:r>
-      <w:r>
-        <w:t>object oriented</w:t>
-      </w:r>
-      <w:r>
-        <w:t xml:space="preserve"> language.</w:t>
-      </w:r>
-      <w:r>
-        <w:t xml:space="preserve"> </w:t>
+        <w:t xml:space="preserve"> SWRS section 4. Hotel guests must interact with the system through kiosks in</w:t>
+      </w:r>
+      <w:r>
+        <w:t xml:space="preserve"> the</w:t>
+      </w:r>
+      <w:r>
+        <w:t xml:space="preserve"> lobby, touch screens in their rooms -&gt; System shoul</w:t>
+      </w:r>
+      <w:r>
+        <w:t xml:space="preserve">d have </w:t>
+      </w:r>
+      <w:r>
+        <w:t xml:space="preserve">a </w:t>
+      </w:r>
+      <w:r>
+        <w:t>Graphical User Interface.</w:t>
       </w:r>
     </w:p>
     <w:p>
@@ -2083,11 +2301,14 @@
         <w:pStyle w:val="BodyText"/>
         <w:numPr>
           <w:ilvl w:val="0"/>
-          <w:numId w:val="41"/>
+          <w:numId w:val="48"/>
         </w:numPr>
       </w:pPr>
       <w:r>
-        <w:t>The system will run on any machine that has Java Virtual Machine.</w:t>
+        <w:t xml:space="preserve"> SWRS section 2. In the later stage on the development the system must be adapted to mobile devices for the remote contr</w:t>
+      </w:r>
+      <w:r>
+        <w:t>ol.</w:t>
       </w:r>
     </w:p>
     <w:p>
@@ -2095,239 +2316,188 @@
         <w:pStyle w:val="BodyText"/>
         <w:numPr>
           <w:ilvl w:val="0"/>
-          <w:numId w:val="41"/>
+          <w:numId w:val="48"/>
         </w:numPr>
       </w:pPr>
       <w:r>
-        <w:t>The system will work with SQLite but it can also work with other Databases.</w:t>
+        <w:t xml:space="preserve"> SWRS section 4.2.1. System must provide</w:t>
+      </w:r>
+      <w:r>
+        <w:t xml:space="preserve"> an</w:t>
+      </w:r>
+      <w:r>
+        <w:t xml:space="preserve"> interface in order to provide an access to the system fo</w:t>
+      </w:r>
+      <w:r>
+        <w:t>r other services of the hotel.</w:t>
       </w:r>
     </w:p>
     <w:p>
       <w:pPr>
+        <w:pStyle w:val="BodyText"/>
+        <w:numPr>
+          <w:ilvl w:val="0"/>
+          <w:numId w:val="48"/>
+        </w:numPr>
+      </w:pPr>
+      <w:r>
+        <w:t xml:space="preserve"> SWRS section 4.2.1. </w:t>
+      </w:r>
+      <w:r>
+        <w:t>HRS</w:t>
+      </w:r>
+      <w:r>
+        <w:t xml:space="preserve"> should use </w:t>
+      </w:r>
+      <w:r>
+        <w:t xml:space="preserve">different </w:t>
+      </w:r>
+      <w:r>
+        <w:t>external system</w:t>
+      </w:r>
+      <w:r>
+        <w:t>s</w:t>
+      </w:r>
+      <w:r>
+        <w:t xml:space="preserve"> for payment</w:t>
+      </w:r>
+      <w:r>
+        <w:t>.</w:t>
+      </w:r>
+    </w:p>
+    <w:p>
+      <w:pPr>
+        <w:pStyle w:val="BodyText"/>
+        <w:numPr>
+          <w:ilvl w:val="0"/>
+          <w:numId w:val="48"/>
+        </w:numPr>
+      </w:pPr>
+      <w:r>
+        <w:t>Use Cases Specification Use Case1- Manage Accounts, Use Case2- Manage Reservation of Room, Use Case4- Manage Reservation of Other services, Use Case5- Make Payment in cash, Use Case7- Monitor Reservations are significant requirements.</w:t>
+      </w:r>
+    </w:p>
+    <w:p>
+      <w:pPr>
         <w:pStyle w:val="Heading1"/>
       </w:pPr>
-      <w:bookmarkStart w:id="6" w:name="_Toc70767351"/>
-      <w:r>
-        <w:t xml:space="preserve">Architecturally </w:t>
-      </w:r>
-      <w:r>
-        <w:t>s</w:t>
-      </w:r>
-      <w:r>
-        <w:t xml:space="preserve">ignificant </w:t>
-      </w:r>
-      <w:r>
-        <w:t>r</w:t>
-      </w:r>
-      <w:r>
-        <w:t>equirements</w:t>
+      <w:bookmarkStart w:id="6" w:name="_Toc70767352"/>
+      <w:r>
+        <w:t xml:space="preserve">Decisions, </w:t>
+      </w:r>
+      <w:r>
+        <w:t>c</w:t>
+      </w:r>
+      <w:r>
+        <w:t xml:space="preserve">onstraints, and </w:t>
+      </w:r>
+      <w:r>
+        <w:t>j</w:t>
+      </w:r>
+      <w:r>
+        <w:t>ustifications</w:t>
       </w:r>
       <w:bookmarkEnd w:id="6"/>
     </w:p>
     <w:p>
       <w:pPr>
-        <w:pStyle w:val="BodyText"/>
         <w:numPr>
           <w:ilvl w:val="0"/>
-          <w:numId w:val="41"/>
+          <w:numId w:val="49"/>
         </w:numPr>
       </w:pPr>
       <w:r>
-        <w:t xml:space="preserve"> </w:t>
-      </w:r>
-      <w:r>
-        <w:t>SWRS section 5.1. In order to use the system users must b</w:t>
-      </w:r>
-      <w:r>
-        <w:t>e authenticated in the system.</w:t>
+        <w:t>Each class must have only one responsibility</w:t>
+      </w:r>
+      <w:r>
+        <w:t xml:space="preserve"> to achieve SOLID principles</w:t>
+      </w:r>
+      <w:r>
+        <w:t>.</w:t>
       </w:r>
     </w:p>
     <w:p>
       <w:pPr>
-        <w:pStyle w:val="BodyText"/>
         <w:numPr>
           <w:ilvl w:val="0"/>
-          <w:numId w:val="41"/>
+          <w:numId w:val="49"/>
         </w:numPr>
       </w:pPr>
       <w:r>
-        <w:t xml:space="preserve"> SWRS section 4. Hotel guests must interact with the system through kiosks in lobby, touch screens in their rooms -&gt; System shoul</w:t>
-      </w:r>
-      <w:r>
-        <w:t>d have Graphical User Interface.</w:t>
+        <w:t>There should not be any logical operation in the UI layer</w:t>
+      </w:r>
+      <w:r>
+        <w:t xml:space="preserve"> to achieve model view separation</w:t>
+      </w:r>
+      <w:r>
+        <w:t>.</w:t>
       </w:r>
     </w:p>
     <w:p>
       <w:pPr>
-        <w:pStyle w:val="BodyText"/>
         <w:numPr>
           <w:ilvl w:val="0"/>
-          <w:numId w:val="41"/>
+          <w:numId w:val="49"/>
         </w:numPr>
       </w:pPr>
       <w:r>
-        <w:t xml:space="preserve"> SWRS section 2. In the later stage on the development the system must be adapted to mobile devices for the remote contr</w:t>
-      </w:r>
-      <w:r>
-        <w:t>ol.</w:t>
+        <w:t>There must be low representational gap between Domain model and Design Model</w:t>
+      </w:r>
+      <w:r>
+        <w:t xml:space="preserve"> to achieve FURPS+ principles</w:t>
+      </w:r>
+      <w:r>
+        <w:t>.</w:t>
       </w:r>
     </w:p>
     <w:p>
       <w:pPr>
-        <w:pStyle w:val="BodyText"/>
         <w:numPr>
           <w:ilvl w:val="0"/>
-          <w:numId w:val="41"/>
+          <w:numId w:val="49"/>
         </w:numPr>
       </w:pPr>
       <w:r>
-        <w:t xml:space="preserve"> SWRS section 4.2.1. System must provide interface in order to provide an access to the system fo</w:t>
-      </w:r>
-      <w:r>
-        <w:t>r other services of the hotel.</w:t>
+        <w:t>Using magic numbers is not allowed</w:t>
+      </w:r>
+      <w:r>
+        <w:t xml:space="preserve"> to achieve easy understandable code</w:t>
+      </w:r>
+      <w:r>
+        <w:t>.</w:t>
       </w:r>
     </w:p>
     <w:p>
       <w:pPr>
-        <w:pStyle w:val="BodyText"/>
         <w:numPr>
           <w:ilvl w:val="0"/>
-          <w:numId w:val="41"/>
+          <w:numId w:val="49"/>
         </w:numPr>
       </w:pPr>
       <w:r>
-        <w:t xml:space="preserve"> SWRS section 4.2.1. </w:t>
-      </w:r>
-      <w:r>
-        <w:t>HRS</w:t>
-      </w:r>
-      <w:r>
-        <w:t xml:space="preserve"> should use </w:t>
-      </w:r>
-      <w:r>
-        <w:t xml:space="preserve">different </w:t>
-      </w:r>
-      <w:r>
-        <w:t>external system</w:t>
-      </w:r>
-      <w:r>
-        <w:t>s</w:t>
-      </w:r>
-      <w:r>
-        <w:t xml:space="preserve"> for payment</w:t>
-      </w:r>
-      <w:r>
-        <w:t>.</w:t>
+        <w:t>Using interfaces is mandatory to achieve low coupling.</w:t>
       </w:r>
     </w:p>
     <w:p>
       <w:pPr>
-        <w:pStyle w:val="Heading1"/>
-      </w:pPr>
-      <w:bookmarkStart w:id="7" w:name="_Toc70767352"/>
-      <w:r>
-        <w:t xml:space="preserve">Decisions, </w:t>
-      </w:r>
-      <w:r>
-        <w:t>c</w:t>
-      </w:r>
-      <w:r>
-        <w:t xml:space="preserve">onstraints, and </w:t>
-      </w:r>
-      <w:r>
-        <w:t>j</w:t>
-      </w:r>
-      <w:r>
-        <w:t>ustifications</w:t>
-      </w:r>
-      <w:bookmarkEnd w:id="7"/>
+        <w:numPr>
+          <w:ilvl w:val="0"/>
+          <w:numId w:val="49"/>
+        </w:numPr>
+      </w:pPr>
+      <w:r>
+        <w:t>The unified process will be followed during the project to follow the architecture-centric method.</w:t>
+      </w:r>
     </w:p>
     <w:p>
       <w:pPr>
-        <w:numPr>
-          <w:ilvl w:val="0"/>
-          <w:numId w:val="27"/>
-        </w:numPr>
-      </w:pPr>
-      <w:r>
-        <w:t>Each class must have only one responsibility.</w:t>
-      </w:r>
-    </w:p>
-    <w:p>
-      <w:pPr>
-        <w:numPr>
-          <w:ilvl w:val="0"/>
-          <w:numId w:val="27"/>
-        </w:numPr>
-      </w:pPr>
-      <w:r>
-        <w:t>There should not be any logical operation in the UI layer.</w:t>
-      </w:r>
-    </w:p>
-    <w:p>
-      <w:pPr>
-        <w:numPr>
-          <w:ilvl w:val="0"/>
-          <w:numId w:val="27"/>
-        </w:numPr>
-      </w:pPr>
-      <w:r>
-        <w:t>There must be low representational gap between Domain model and Design Model.</w:t>
-      </w:r>
-    </w:p>
-    <w:p>
-      <w:pPr>
-        <w:numPr>
-          <w:ilvl w:val="0"/>
-          <w:numId w:val="27"/>
-        </w:numPr>
-      </w:pPr>
-      <w:r>
-        <w:t>Using magic numbers is not allowed.</w:t>
-      </w:r>
-    </w:p>
-    <w:p>
-      <w:pPr>
-        <w:numPr>
-          <w:ilvl w:val="0"/>
-          <w:numId w:val="27"/>
-        </w:numPr>
-      </w:pPr>
-      <w:r>
-        <w:t>Using interfaces is mandatory to achieve low coupling.</w:t>
-      </w:r>
-    </w:p>
-    <w:p>
-      <w:pPr>
-        <w:numPr>
-          <w:ilvl w:val="0"/>
-          <w:numId w:val="27"/>
-        </w:numPr>
-      </w:pPr>
-      <w:r>
-        <w:t>Instead of polling the system, observer pattern will be used to achieve consistency.</w:t>
-      </w:r>
-    </w:p>
-    <w:p>
-      <w:pPr>
-        <w:numPr>
-          <w:ilvl w:val="0"/>
-          <w:numId w:val="27"/>
-        </w:numPr>
-      </w:pPr>
-      <w:r>
-        <w:t>The unified process will be followed during the project to follow the architecture-centric method.</w:t>
-      </w:r>
-    </w:p>
-    <w:p>
-      <w:pPr>
         <w:pStyle w:val="Heading1"/>
       </w:pPr>
-      <w:bookmarkStart w:id="8" w:name="_Toc70767353"/>
+      <w:bookmarkStart w:id="7" w:name="_Toc70767353"/>
       <w:r>
         <w:t>Architectural Mechanisms</w:t>
       </w:r>
-      <w:bookmarkEnd w:id="8"/>
+      <w:bookmarkEnd w:id="7"/>
     </w:p>
     <w:p>
       <w:pPr>
@@ -2337,11 +2507,11 @@
           <w:numId w:val="1"/>
         </w:numPr>
       </w:pPr>
-      <w:bookmarkStart w:id="9" w:name="_Toc70767354"/>
+      <w:bookmarkStart w:id="8" w:name="_Toc70767354"/>
       <w:r>
         <w:t>Architectural Mechanism 1</w:t>
       </w:r>
-      <w:bookmarkEnd w:id="9"/>
+      <w:bookmarkEnd w:id="8"/>
     </w:p>
     <w:tbl>
       <w:tblPr>
@@ -2350,12 +2520,15 @@
         <w:tblLook w:val="04A0" w:firstRow="1" w:lastRow="0" w:firstColumn="1" w:lastColumn="0" w:noHBand="0" w:noVBand="1"/>
       </w:tblPr>
       <w:tblGrid>
-        <w:gridCol w:w="9350"/>
+        <w:gridCol w:w="9364"/>
       </w:tblGrid>
       <w:tr>
+        <w:trPr>
+          <w:trHeight w:val="2873"/>
+        </w:trPr>
         <w:tc>
           <w:tcPr>
-            <w:tcW w:w="9350" w:type="dxa"/>
+            <w:tcW w:w="9364" w:type="dxa"/>
           </w:tcPr>
           <w:p>
             <w:pPr>
@@ -2397,7 +2570,19 @@
               <w:rPr>
                 <w:bCs/>
               </w:rPr>
-              <w:t>The significant external parts of system can be changed. (Payment, Database…)</w:t>
+              <w:t xml:space="preserve">The significant external parts of </w:t>
+            </w:r>
+            <w:r>
+              <w:rPr>
+                <w:bCs/>
+              </w:rPr>
+              <w:t xml:space="preserve">the </w:t>
+            </w:r>
+            <w:r>
+              <w:rPr>
+                <w:bCs/>
+              </w:rPr>
+              <w:t>system can be changed. (Payment, Database…)</w:t>
             </w:r>
           </w:p>
           <w:p>
@@ -2552,7 +2737,7 @@
       <w:pPr>
         <w:pStyle w:val="Heading1"/>
       </w:pPr>
-      <w:bookmarkStart w:id="10" w:name="_Toc70767355"/>
+      <w:bookmarkStart w:id="9" w:name="_Toc70767355"/>
       <w:r>
         <w:t xml:space="preserve">Key </w:t>
       </w:r>
@@ -2562,19 +2747,68 @@
       <w:r>
         <w:t>bstractions</w:t>
       </w:r>
-      <w:bookmarkEnd w:id="10"/>
+      <w:bookmarkEnd w:id="9"/>
     </w:p>
     <w:p>
       <w:pPr>
         <w:keepNext/>
       </w:pPr>
       <w:r>
-        <w:pict>
-          <v:shape id="_x0000_i1027" type="#_x0000_t75" style="width:467.5pt;height:252pt">
-            <v:imagedata r:id="rId8" o:title="DomainModel"/>
-          </v:shape>
-        </w:pict>
-      </w:r>
+        <w:rPr>
+          <w:noProof/>
+          <w:lang w:val="tr-TR" w:eastAsia="tr-TR"/>
+        </w:rPr>
+        <w:drawing>
+          <wp:inline distT="0" distB="0" distL="0" distR="0">
+            <wp:extent cx="8375650" cy="3886200"/>
+            <wp:effectExtent l="0" t="0" r="6350" b="0"/>
+            <wp:docPr id="4" name="Picture 4" descr="C:\Users\tr1d5174\Documents\Docs\Personal\Master\SM504\hotel-reservation-system\DomainModel.PNG"/>
+            <wp:cNvGraphicFramePr>
+              <a:graphicFrameLocks xmlns:a="http://schemas.openxmlformats.org/drawingml/2006/main" noChangeAspect="1"/>
+            </wp:cNvGraphicFramePr>
+            <a:graphic xmlns:a="http://schemas.openxmlformats.org/drawingml/2006/main">
+              <a:graphicData uri="http://schemas.openxmlformats.org/drawingml/2006/picture">
+                <pic:pic xmlns:pic="http://schemas.openxmlformats.org/drawingml/2006/picture">
+                  <pic:nvPicPr>
+                    <pic:cNvPr id="0" name="Picture 8" descr="C:\Users\tr1d5174\Documents\Docs\Personal\Master\SM504\hotel-reservation-system\DomainModel.PNG"/>
+                    <pic:cNvPicPr>
+                      <a:picLocks noChangeAspect="1" noChangeArrowheads="1"/>
+                    </pic:cNvPicPr>
+                  </pic:nvPicPr>
+                  <pic:blipFill>
+                    <a:blip r:embed="rId9">
+                      <a:extLst>
+                        <a:ext uri="{28A0092B-C50C-407E-A947-70E740481C1C}">
+                          <a14:useLocalDpi xmlns:a14="http://schemas.microsoft.com/office/drawing/2010/main" val="0"/>
+                        </a:ext>
+                      </a:extLst>
+                    </a:blip>
+                    <a:srcRect/>
+                    <a:stretch>
+                      <a:fillRect/>
+                    </a:stretch>
+                  </pic:blipFill>
+                  <pic:spPr bwMode="auto">
+                    <a:xfrm>
+                      <a:off x="0" y="0"/>
+                      <a:ext cx="8375650" cy="3886200"/>
+                    </a:xfrm>
+                    <a:prstGeom prst="rect">
+                      <a:avLst/>
+                    </a:prstGeom>
+                    <a:noFill/>
+                    <a:ln>
+                      <a:noFill/>
+                    </a:ln>
+                  </pic:spPr>
+                </pic:pic>
+              </a:graphicData>
+            </a:graphic>
+          </wp:inline>
+        </w:drawing>
+      </w:r>
+      <w:bookmarkStart w:id="10" w:name="_GoBack"/>
+      <w:bookmarkEnd w:id="10"/>
     </w:p>
     <w:p>
       <w:pPr>
@@ -2663,7 +2897,13 @@
         <w:ind w:left="360"/>
       </w:pPr>
       <w:r>
-        <w:t>The user will interact with this layer. There won’t be any logic operation in this layer. This layer elements will be in HRS.UI namespace.</w:t>
+        <w:t>The user will interact with this layer. There won’t be any log</w:t>
+      </w:r>
+      <w:r>
+        <w:t>ic operation in this layer. These</w:t>
+      </w:r>
+      <w:r>
+        <w:t xml:space="preserve"> layer elements will be in HRS.UI namespace.</w:t>
       </w:r>
     </w:p>
     <w:p>
@@ -2684,7 +2924,13 @@
         <w:ind w:left="360"/>
       </w:pPr>
       <w:r>
-        <w:t>All the logic operations about the requirement will be handled in this layer. This layer elements will be in HRS.APPLOGIC namespace.</w:t>
+        <w:t>All the logic operations about the requirement will be handled i</w:t>
+      </w:r>
+      <w:r>
+        <w:t>n this layer. These</w:t>
+      </w:r>
+      <w:r>
+        <w:t xml:space="preserve"> layer elements will be in HRS.APPLOGIC namespace.</w:t>
       </w:r>
     </w:p>
     <w:p>
@@ -2705,7 +2951,13 @@
         <w:ind w:left="360"/>
       </w:pPr>
       <w:r>
-        <w:t>All the technical services will be handled in this layer. This layer elements will be in HRS.SERVICES namespace.</w:t>
+        <w:t>All the technical services wil</w:t>
+      </w:r>
+      <w:r>
+        <w:t>l be handled in this layer. These</w:t>
+      </w:r>
+      <w:r>
+        <w:t xml:space="preserve"> layer elements will be in HRS.SERVICES namespace.</w:t>
       </w:r>
     </w:p>
     <w:p>
@@ -2746,7 +2998,7 @@
                     <pic:cNvPicPr/>
                   </pic:nvPicPr>
                   <pic:blipFill>
-                    <a:blip r:embed="rId9"/>
+                    <a:blip r:embed="rId10"/>
                     <a:stretch>
                       <a:fillRect/>
                     </a:stretch>
@@ -2852,7 +3104,7 @@
                     <pic:cNvPicPr/>
                   </pic:nvPicPr>
                   <pic:blipFill>
-                    <a:blip r:embed="rId10"/>
+                    <a:blip r:embed="rId11"/>
                     <a:stretch>
                       <a:fillRect/>
                     </a:stretch>
@@ -2928,7 +3180,7 @@
         </w:rPr>
         <w:pict>
           <v:shape id="_x0000_i1028" type="#_x0000_t75" style="width:630.5pt;height:371pt">
-            <v:imagedata r:id="rId11" o:title="Deployment View"/>
+            <v:imagedata r:id="rId12" o:title="Deployment View"/>
           </v:shape>
         </w:pict>
       </w:r>
@@ -2985,7 +3237,7 @@
       <w:r>
         <w:pict>
           <v:shape id="_x0000_i1029" type="#_x0000_t75" style="width:584.5pt;height:316pt">
-            <v:imagedata r:id="rId12" o:title="DataView"/>
+            <v:imagedata r:id="rId13" o:title="DataView"/>
           </v:shape>
         </w:pict>
       </w:r>
@@ -3062,7 +3314,7 @@
                     </pic:cNvPicPr>
                   </pic:nvPicPr>
                   <pic:blipFill>
-                    <a:blip r:embed="rId13">
+                    <a:blip r:embed="rId14">
                       <a:extLst>
                         <a:ext uri="{28A0092B-C50C-407E-A947-70E740481C1C}">
                           <a14:useLocalDpi xmlns:a14="http://schemas.microsoft.com/office/drawing/2010/main" val="0"/>
@@ -3125,8 +3377,8 @@
       </w:r>
     </w:p>
     <w:sectPr>
-      <w:headerReference w:type="default" r:id="rId14"/>
-      <w:footerReference w:type="default" r:id="rId15"/>
+      <w:headerReference w:type="default" r:id="rId15"/>
+      <w:footerReference w:type="default" r:id="rId16"/>
       <w:pgSz w:w="12240" w:h="15840" w:code="1"/>
       <w:pgMar w:top="1440" w:right="1440" w:bottom="1440" w:left="1440" w:header="708" w:footer="708" w:gutter="0"/>
       <w:cols w:space="708"/>
@@ -3431,14 +3683,14 @@
         <v:path o:extrusionok="f" gradientshapeok="t" o:connecttype="rect"/>
         <o:lock v:ext="edit" aspectratio="t"/>
       </v:shapetype>
-      <v:shape id="_x0000_i1030" type="#_x0000_t75" style="width:29.5pt;height:28pt" o:bullet="t">
+      <v:shape id="_x0000_i1038" type="#_x0000_t75" style="width:29.5pt;height:28pt" o:bullet="t">
         <v:imagedata r:id="rId1" o:title="clip_image001"/>
       </v:shape>
     </w:pict>
   </w:numPicBullet>
   <w:numPicBullet w:numPicBulletId="1">
     <w:pict>
-      <v:shape id="_x0000_i1031" type="#_x0000_t75" style="width:31pt;height:30pt" o:bullet="t">
+      <v:shape id="_x0000_i1039" type="#_x0000_t75" style="width:31pt;height:30pt" o:bullet="t">
         <v:imagedata r:id="rId2" o:title="clip_image002"/>
       </v:shape>
     </w:pict>
@@ -4554,6 +4806,119 @@
     </w:lvl>
   </w:abstractNum>
   <w:abstractNum w:abstractNumId="11" w15:restartNumberingAfterBreak="0">
+    <w:nsid w:val="28BA1DD4"/>
+    <w:multiLevelType w:val="hybridMultilevel"/>
+    <w:tmpl w:val="2A1E3FF8"/>
+    <w:lvl w:ilvl="0" w:tplc="041F000F">
+      <w:start w:val="1"/>
+      <w:numFmt w:val="decimal"/>
+      <w:lvlText w:val="%1."/>
+      <w:lvlJc w:val="left"/>
+      <w:pPr>
+        <w:ind w:left="720" w:hanging="360"/>
+      </w:pPr>
+      <w:rPr>
+        <w:rFonts w:hint="default"/>
+      </w:rPr>
+    </w:lvl>
+    <w:lvl w:ilvl="1" w:tplc="041F0003" w:tentative="1">
+      <w:start w:val="1"/>
+      <w:numFmt w:val="bullet"/>
+      <w:lvlText w:val="o"/>
+      <w:lvlJc w:val="left"/>
+      <w:pPr>
+        <w:ind w:left="1440" w:hanging="360"/>
+      </w:pPr>
+      <w:rPr>
+        <w:rFonts w:ascii="Courier New" w:hAnsi="Courier New" w:cs="Courier New" w:hint="default"/>
+      </w:rPr>
+    </w:lvl>
+    <w:lvl w:ilvl="2" w:tplc="041F0005" w:tentative="1">
+      <w:start w:val="1"/>
+      <w:numFmt w:val="bullet"/>
+      <w:lvlText w:val=""/>
+      <w:lvlJc w:val="left"/>
+      <w:pPr>
+        <w:ind w:left="2160" w:hanging="360"/>
+      </w:pPr>
+      <w:rPr>
+        <w:rFonts w:ascii="Wingdings" w:hAnsi="Wingdings" w:hint="default"/>
+      </w:rPr>
+    </w:lvl>
+    <w:lvl w:ilvl="3" w:tplc="041F0001" w:tentative="1">
+      <w:start w:val="1"/>
+      <w:numFmt w:val="bullet"/>
+      <w:lvlText w:val=""/>
+      <w:lvlJc w:val="left"/>
+      <w:pPr>
+        <w:ind w:left="2880" w:hanging="360"/>
+      </w:pPr>
+      <w:rPr>
+        <w:rFonts w:ascii="Symbol" w:hAnsi="Symbol" w:hint="default"/>
+      </w:rPr>
+    </w:lvl>
+    <w:lvl w:ilvl="4" w:tplc="041F0003" w:tentative="1">
+      <w:start w:val="1"/>
+      <w:numFmt w:val="bullet"/>
+      <w:lvlText w:val="o"/>
+      <w:lvlJc w:val="left"/>
+      <w:pPr>
+        <w:ind w:left="3600" w:hanging="360"/>
+      </w:pPr>
+      <w:rPr>
+        <w:rFonts w:ascii="Courier New" w:hAnsi="Courier New" w:cs="Courier New" w:hint="default"/>
+      </w:rPr>
+    </w:lvl>
+    <w:lvl w:ilvl="5" w:tplc="041F0005" w:tentative="1">
+      <w:start w:val="1"/>
+      <w:numFmt w:val="bullet"/>
+      <w:lvlText w:val=""/>
+      <w:lvlJc w:val="left"/>
+      <w:pPr>
+        <w:ind w:left="4320" w:hanging="360"/>
+      </w:pPr>
+      <w:rPr>
+        <w:rFonts w:ascii="Wingdings" w:hAnsi="Wingdings" w:hint="default"/>
+      </w:rPr>
+    </w:lvl>
+    <w:lvl w:ilvl="6" w:tplc="041F0001" w:tentative="1">
+      <w:start w:val="1"/>
+      <w:numFmt w:val="bullet"/>
+      <w:lvlText w:val=""/>
+      <w:lvlJc w:val="left"/>
+      <w:pPr>
+        <w:ind w:left="5040" w:hanging="360"/>
+      </w:pPr>
+      <w:rPr>
+        <w:rFonts w:ascii="Symbol" w:hAnsi="Symbol" w:hint="default"/>
+      </w:rPr>
+    </w:lvl>
+    <w:lvl w:ilvl="7" w:tplc="041F0003" w:tentative="1">
+      <w:start w:val="1"/>
+      <w:numFmt w:val="bullet"/>
+      <w:lvlText w:val="o"/>
+      <w:lvlJc w:val="left"/>
+      <w:pPr>
+        <w:ind w:left="5760" w:hanging="360"/>
+      </w:pPr>
+      <w:rPr>
+        <w:rFonts w:ascii="Courier New" w:hAnsi="Courier New" w:cs="Courier New" w:hint="default"/>
+      </w:rPr>
+    </w:lvl>
+    <w:lvl w:ilvl="8" w:tplc="041F0005" w:tentative="1">
+      <w:start w:val="1"/>
+      <w:numFmt w:val="bullet"/>
+      <w:lvlText w:val=""/>
+      <w:lvlJc w:val="left"/>
+      <w:pPr>
+        <w:ind w:left="6480" w:hanging="360"/>
+      </w:pPr>
+      <w:rPr>
+        <w:rFonts w:ascii="Wingdings" w:hAnsi="Wingdings" w:hint="default"/>
+      </w:rPr>
+    </w:lvl>
+  </w:abstractNum>
+  <w:abstractNum w:abstractNumId="12" w15:restartNumberingAfterBreak="0">
     <w:nsid w:val="29EF7447"/>
     <w:multiLevelType w:val="multilevel"/>
     <w:tmpl w:val="2E3C2874"/>
@@ -4702,7 +5067,7 @@
       </w:rPr>
     </w:lvl>
   </w:abstractNum>
-  <w:abstractNum w:abstractNumId="12" w15:restartNumberingAfterBreak="0">
+  <w:abstractNum w:abstractNumId="13" w15:restartNumberingAfterBreak="0">
     <w:nsid w:val="37393DC0"/>
     <w:multiLevelType w:val="hybridMultilevel"/>
     <w:tmpl w:val="7A78BA46"/>
@@ -4842,7 +5207,7 @@
       </w:rPr>
     </w:lvl>
   </w:abstractNum>
-  <w:abstractNum w:abstractNumId="13" w15:restartNumberingAfterBreak="0">
+  <w:abstractNum w:abstractNumId="14" w15:restartNumberingAfterBreak="0">
     <w:nsid w:val="385F604C"/>
     <w:multiLevelType w:val="hybridMultilevel"/>
     <w:tmpl w:val="2662FF04"/>
@@ -4955,7 +5320,7 @@
       </w:rPr>
     </w:lvl>
   </w:abstractNum>
-  <w:abstractNum w:abstractNumId="14" w15:restartNumberingAfterBreak="0">
+  <w:abstractNum w:abstractNumId="15" w15:restartNumberingAfterBreak="0">
     <w:nsid w:val="388F7A99"/>
     <w:multiLevelType w:val="hybridMultilevel"/>
     <w:tmpl w:val="2CCAAF3C"/>
@@ -5095,7 +5460,7 @@
       </w:rPr>
     </w:lvl>
   </w:abstractNum>
-  <w:abstractNum w:abstractNumId="15" w15:restartNumberingAfterBreak="0">
+  <w:abstractNum w:abstractNumId="16" w15:restartNumberingAfterBreak="0">
     <w:nsid w:val="3F6D6EB3"/>
     <w:multiLevelType w:val="multilevel"/>
     <w:tmpl w:val="FFFFFFFF"/>
@@ -5163,7 +5528,93 @@
       <w:lvlJc w:val="left"/>
     </w:lvl>
   </w:abstractNum>
-  <w:abstractNum w:abstractNumId="16" w15:restartNumberingAfterBreak="0">
+  <w:abstractNum w:abstractNumId="17" w15:restartNumberingAfterBreak="0">
+    <w:nsid w:val="40BF2256"/>
+    <w:multiLevelType w:val="hybridMultilevel"/>
+    <w:tmpl w:val="D57EB96C"/>
+    <w:lvl w:ilvl="0" w:tplc="041F000F">
+      <w:start w:val="1"/>
+      <w:numFmt w:val="decimal"/>
+      <w:lvlText w:val="%1."/>
+      <w:lvlJc w:val="left"/>
+      <w:pPr>
+        <w:ind w:left="720" w:hanging="360"/>
+      </w:pPr>
+    </w:lvl>
+    <w:lvl w:ilvl="1" w:tplc="041F0019" w:tentative="1">
+      <w:start w:val="1"/>
+      <w:numFmt w:val="lowerLetter"/>
+      <w:lvlText w:val="%2."/>
+      <w:lvlJc w:val="left"/>
+      <w:pPr>
+        <w:ind w:left="1440" w:hanging="360"/>
+      </w:pPr>
+    </w:lvl>
+    <w:lvl w:ilvl="2" w:tplc="041F001B" w:tentative="1">
+      <w:start w:val="1"/>
+      <w:numFmt w:val="lowerRoman"/>
+      <w:lvlText w:val="%3."/>
+      <w:lvlJc w:val="right"/>
+      <w:pPr>
+        <w:ind w:left="2160" w:hanging="180"/>
+      </w:pPr>
+    </w:lvl>
+    <w:lvl w:ilvl="3" w:tplc="041F000F" w:tentative="1">
+      <w:start w:val="1"/>
+      <w:numFmt w:val="decimal"/>
+      <w:lvlText w:val="%4."/>
+      <w:lvlJc w:val="left"/>
+      <w:pPr>
+        <w:ind w:left="2880" w:hanging="360"/>
+      </w:pPr>
+    </w:lvl>
+    <w:lvl w:ilvl="4" w:tplc="041F0019" w:tentative="1">
+      <w:start w:val="1"/>
+      <w:numFmt w:val="lowerLetter"/>
+      <w:lvlText w:val="%5."/>
+      <w:lvlJc w:val="left"/>
+      <w:pPr>
+        <w:ind w:left="3600" w:hanging="360"/>
+      </w:pPr>
+    </w:lvl>
+    <w:lvl w:ilvl="5" w:tplc="041F001B" w:tentative="1">
+      <w:start w:val="1"/>
+      <w:numFmt w:val="lowerRoman"/>
+      <w:lvlText w:val="%6."/>
+      <w:lvlJc w:val="right"/>
+      <w:pPr>
+        <w:ind w:left="4320" w:hanging="180"/>
+      </w:pPr>
+    </w:lvl>
+    <w:lvl w:ilvl="6" w:tplc="041F000F" w:tentative="1">
+      <w:start w:val="1"/>
+      <w:numFmt w:val="decimal"/>
+      <w:lvlText w:val="%7."/>
+      <w:lvlJc w:val="left"/>
+      <w:pPr>
+        <w:ind w:left="5040" w:hanging="360"/>
+      </w:pPr>
+    </w:lvl>
+    <w:lvl w:ilvl="7" w:tplc="041F0019" w:tentative="1">
+      <w:start w:val="1"/>
+      <w:numFmt w:val="lowerLetter"/>
+      <w:lvlText w:val="%8."/>
+      <w:lvlJc w:val="left"/>
+      <w:pPr>
+        <w:ind w:left="5760" w:hanging="360"/>
+      </w:pPr>
+    </w:lvl>
+    <w:lvl w:ilvl="8" w:tplc="041F001B" w:tentative="1">
+      <w:start w:val="1"/>
+      <w:numFmt w:val="lowerRoman"/>
+      <w:lvlText w:val="%9."/>
+      <w:lvlJc w:val="right"/>
+      <w:pPr>
+        <w:ind w:left="6480" w:hanging="180"/>
+      </w:pPr>
+    </w:lvl>
+  </w:abstractNum>
+  <w:abstractNum w:abstractNumId="18" w15:restartNumberingAfterBreak="0">
     <w:nsid w:val="41395FB6"/>
     <w:multiLevelType w:val="hybridMultilevel"/>
     <w:tmpl w:val="4ABC85C4"/>
@@ -5303,7 +5754,148 @@
       </w:rPr>
     </w:lvl>
   </w:abstractNum>
-  <w:abstractNum w:abstractNumId="17" w15:restartNumberingAfterBreak="0">
+  <w:abstractNum w:abstractNumId="19" w15:restartNumberingAfterBreak="0">
+    <w:nsid w:val="42516105"/>
+    <w:multiLevelType w:val="hybridMultilevel"/>
+    <w:tmpl w:val="6D4C75A6"/>
+    <w:lvl w:ilvl="0" w:tplc="041F000F">
+      <w:start w:val="1"/>
+      <w:numFmt w:val="decimal"/>
+      <w:lvlText w:val="%1."/>
+      <w:lvlJc w:val="left"/>
+      <w:pPr>
+        <w:tabs>
+          <w:tab w:val="num" w:pos="720"/>
+        </w:tabs>
+        <w:ind w:left="720" w:hanging="360"/>
+      </w:pPr>
+      <w:rPr>
+        <w:rFonts w:hint="default"/>
+        <w:color w:val="auto"/>
+      </w:rPr>
+    </w:lvl>
+    <w:lvl w:ilvl="1" w:tplc="04090003" w:tentative="1">
+      <w:start w:val="1"/>
+      <w:numFmt w:val="bullet"/>
+      <w:lvlText w:val="o"/>
+      <w:lvlJc w:val="left"/>
+      <w:pPr>
+        <w:tabs>
+          <w:tab w:val="num" w:pos="1440"/>
+        </w:tabs>
+        <w:ind w:left="1440" w:hanging="360"/>
+      </w:pPr>
+      <w:rPr>
+        <w:rFonts w:ascii="Courier New" w:hAnsi="Courier New" w:cs="Courier New" w:hint="default"/>
+      </w:rPr>
+    </w:lvl>
+    <w:lvl w:ilvl="2" w:tplc="04090005" w:tentative="1">
+      <w:start w:val="1"/>
+      <w:numFmt w:val="bullet"/>
+      <w:lvlText w:val=""/>
+      <w:lvlJc w:val="left"/>
+      <w:pPr>
+        <w:tabs>
+          <w:tab w:val="num" w:pos="2160"/>
+        </w:tabs>
+        <w:ind w:left="2160" w:hanging="360"/>
+      </w:pPr>
+      <w:rPr>
+        <w:rFonts w:ascii="Wingdings" w:hAnsi="Wingdings" w:hint="default"/>
+      </w:rPr>
+    </w:lvl>
+    <w:lvl w:ilvl="3" w:tplc="04090001" w:tentative="1">
+      <w:start w:val="1"/>
+      <w:numFmt w:val="bullet"/>
+      <w:lvlText w:val=""/>
+      <w:lvlJc w:val="left"/>
+      <w:pPr>
+        <w:tabs>
+          <w:tab w:val="num" w:pos="2880"/>
+        </w:tabs>
+        <w:ind w:left="2880" w:hanging="360"/>
+      </w:pPr>
+      <w:rPr>
+        <w:rFonts w:ascii="Symbol" w:hAnsi="Symbol" w:hint="default"/>
+      </w:rPr>
+    </w:lvl>
+    <w:lvl w:ilvl="4" w:tplc="04090003" w:tentative="1">
+      <w:start w:val="1"/>
+      <w:numFmt w:val="bullet"/>
+      <w:lvlText w:val="o"/>
+      <w:lvlJc w:val="left"/>
+      <w:pPr>
+        <w:tabs>
+          <w:tab w:val="num" w:pos="3600"/>
+        </w:tabs>
+        <w:ind w:left="3600" w:hanging="360"/>
+      </w:pPr>
+      <w:rPr>
+        <w:rFonts w:ascii="Courier New" w:hAnsi="Courier New" w:cs="Courier New" w:hint="default"/>
+      </w:rPr>
+    </w:lvl>
+    <w:lvl w:ilvl="5" w:tplc="04090005" w:tentative="1">
+      <w:start w:val="1"/>
+      <w:numFmt w:val="bullet"/>
+      <w:lvlText w:val=""/>
+      <w:lvlJc w:val="left"/>
+      <w:pPr>
+        <w:tabs>
+          <w:tab w:val="num" w:pos="4320"/>
+        </w:tabs>
+        <w:ind w:left="4320" w:hanging="360"/>
+      </w:pPr>
+      <w:rPr>
+        <w:rFonts w:ascii="Wingdings" w:hAnsi="Wingdings" w:hint="default"/>
+      </w:rPr>
+    </w:lvl>
+    <w:lvl w:ilvl="6" w:tplc="04090001" w:tentative="1">
+      <w:start w:val="1"/>
+      <w:numFmt w:val="bullet"/>
+      <w:lvlText w:val=""/>
+      <w:lvlJc w:val="left"/>
+      <w:pPr>
+        <w:tabs>
+          <w:tab w:val="num" w:pos="5040"/>
+        </w:tabs>
+        <w:ind w:left="5040" w:hanging="360"/>
+      </w:pPr>
+      <w:rPr>
+        <w:rFonts w:ascii="Symbol" w:hAnsi="Symbol" w:hint="default"/>
+      </w:rPr>
+    </w:lvl>
+    <w:lvl w:ilvl="7" w:tplc="04090003" w:tentative="1">
+      <w:start w:val="1"/>
+      <w:numFmt w:val="bullet"/>
+      <w:lvlText w:val="o"/>
+      <w:lvlJc w:val="left"/>
+      <w:pPr>
+        <w:tabs>
+          <w:tab w:val="num" w:pos="5760"/>
+        </w:tabs>
+        <w:ind w:left="5760" w:hanging="360"/>
+      </w:pPr>
+      <w:rPr>
+        <w:rFonts w:ascii="Courier New" w:hAnsi="Courier New" w:cs="Courier New" w:hint="default"/>
+      </w:rPr>
+    </w:lvl>
+    <w:lvl w:ilvl="8" w:tplc="04090005" w:tentative="1">
+      <w:start w:val="1"/>
+      <w:numFmt w:val="bullet"/>
+      <w:lvlText w:val=""/>
+      <w:lvlJc w:val="left"/>
+      <w:pPr>
+        <w:tabs>
+          <w:tab w:val="num" w:pos="6480"/>
+        </w:tabs>
+        <w:ind w:left="6480" w:hanging="360"/>
+      </w:pPr>
+      <w:rPr>
+        <w:rFonts w:ascii="Wingdings" w:hAnsi="Wingdings" w:hint="default"/>
+      </w:rPr>
+    </w:lvl>
+  </w:abstractNum>
+  <w:abstractNum w:abstractNumId="20" w15:restartNumberingAfterBreak="0">
     <w:nsid w:val="45EA578A"/>
     <w:multiLevelType w:val="multilevel"/>
     <w:tmpl w:val="41A6F58C"/>
@@ -5417,7 +6009,7 @@
       </w:pPr>
     </w:lvl>
   </w:abstractNum>
-  <w:abstractNum w:abstractNumId="18" w15:restartNumberingAfterBreak="0">
+  <w:abstractNum w:abstractNumId="21" w15:restartNumberingAfterBreak="0">
     <w:nsid w:val="52024E5B"/>
     <w:multiLevelType w:val="hybridMultilevel"/>
     <w:tmpl w:val="8116A0D6"/>
@@ -5530,7 +6122,120 @@
       </w:rPr>
     </w:lvl>
   </w:abstractNum>
-  <w:abstractNum w:abstractNumId="19" w15:restartNumberingAfterBreak="0">
+  <w:abstractNum w:abstractNumId="22" w15:restartNumberingAfterBreak="0">
+    <w:nsid w:val="5758008B"/>
+    <w:multiLevelType w:val="hybridMultilevel"/>
+    <w:tmpl w:val="088E72E0"/>
+    <w:lvl w:ilvl="0" w:tplc="041F000F">
+      <w:start w:val="1"/>
+      <w:numFmt w:val="decimal"/>
+      <w:lvlText w:val="%1."/>
+      <w:lvlJc w:val="left"/>
+      <w:pPr>
+        <w:ind w:left="720" w:hanging="360"/>
+      </w:pPr>
+      <w:rPr>
+        <w:rFonts w:hint="default"/>
+      </w:rPr>
+    </w:lvl>
+    <w:lvl w:ilvl="1" w:tplc="041F0003" w:tentative="1">
+      <w:start w:val="1"/>
+      <w:numFmt w:val="bullet"/>
+      <w:lvlText w:val="o"/>
+      <w:lvlJc w:val="left"/>
+      <w:pPr>
+        <w:ind w:left="1440" w:hanging="360"/>
+      </w:pPr>
+      <w:rPr>
+        <w:rFonts w:ascii="Courier New" w:hAnsi="Courier New" w:cs="Courier New" w:hint="default"/>
+      </w:rPr>
+    </w:lvl>
+    <w:lvl w:ilvl="2" w:tplc="041F0005" w:tentative="1">
+      <w:start w:val="1"/>
+      <w:numFmt w:val="bullet"/>
+      <w:lvlText w:val=""/>
+      <w:lvlJc w:val="left"/>
+      <w:pPr>
+        <w:ind w:left="2160" w:hanging="360"/>
+      </w:pPr>
+      <w:rPr>
+        <w:rFonts w:ascii="Wingdings" w:hAnsi="Wingdings" w:hint="default"/>
+      </w:rPr>
+    </w:lvl>
+    <w:lvl w:ilvl="3" w:tplc="041F0001" w:tentative="1">
+      <w:start w:val="1"/>
+      <w:numFmt w:val="bullet"/>
+      <w:lvlText w:val=""/>
+      <w:lvlJc w:val="left"/>
+      <w:pPr>
+        <w:ind w:left="2880" w:hanging="360"/>
+      </w:pPr>
+      <w:rPr>
+        <w:rFonts w:ascii="Symbol" w:hAnsi="Symbol" w:hint="default"/>
+      </w:rPr>
+    </w:lvl>
+    <w:lvl w:ilvl="4" w:tplc="041F0003" w:tentative="1">
+      <w:start w:val="1"/>
+      <w:numFmt w:val="bullet"/>
+      <w:lvlText w:val="o"/>
+      <w:lvlJc w:val="left"/>
+      <w:pPr>
+        <w:ind w:left="3600" w:hanging="360"/>
+      </w:pPr>
+      <w:rPr>
+        <w:rFonts w:ascii="Courier New" w:hAnsi="Courier New" w:cs="Courier New" w:hint="default"/>
+      </w:rPr>
+    </w:lvl>
+    <w:lvl w:ilvl="5" w:tplc="041F0005" w:tentative="1">
+      <w:start w:val="1"/>
+      <w:numFmt w:val="bullet"/>
+      <w:lvlText w:val=""/>
+      <w:lvlJc w:val="left"/>
+      <w:pPr>
+        <w:ind w:left="4320" w:hanging="360"/>
+      </w:pPr>
+      <w:rPr>
+        <w:rFonts w:ascii="Wingdings" w:hAnsi="Wingdings" w:hint="default"/>
+      </w:rPr>
+    </w:lvl>
+    <w:lvl w:ilvl="6" w:tplc="041F0001" w:tentative="1">
+      <w:start w:val="1"/>
+      <w:numFmt w:val="bullet"/>
+      <w:lvlText w:val=""/>
+      <w:lvlJc w:val="left"/>
+      <w:pPr>
+        <w:ind w:left="5040" w:hanging="360"/>
+      </w:pPr>
+      <w:rPr>
+        <w:rFonts w:ascii="Symbol" w:hAnsi="Symbol" w:hint="default"/>
+      </w:rPr>
+    </w:lvl>
+    <w:lvl w:ilvl="7" w:tplc="041F0003" w:tentative="1">
+      <w:start w:val="1"/>
+      <w:numFmt w:val="bullet"/>
+      <w:lvlText w:val="o"/>
+      <w:lvlJc w:val="left"/>
+      <w:pPr>
+        <w:ind w:left="5760" w:hanging="360"/>
+      </w:pPr>
+      <w:rPr>
+        <w:rFonts w:ascii="Courier New" w:hAnsi="Courier New" w:cs="Courier New" w:hint="default"/>
+      </w:rPr>
+    </w:lvl>
+    <w:lvl w:ilvl="8" w:tplc="041F0005" w:tentative="1">
+      <w:start w:val="1"/>
+      <w:numFmt w:val="bullet"/>
+      <w:lvlText w:val=""/>
+      <w:lvlJc w:val="left"/>
+      <w:pPr>
+        <w:ind w:left="6480" w:hanging="360"/>
+      </w:pPr>
+      <w:rPr>
+        <w:rFonts w:ascii="Wingdings" w:hAnsi="Wingdings" w:hint="default"/>
+      </w:rPr>
+    </w:lvl>
+  </w:abstractNum>
+  <w:abstractNum w:abstractNumId="23" w15:restartNumberingAfterBreak="0">
     <w:nsid w:val="57812FF2"/>
     <w:multiLevelType w:val="hybridMultilevel"/>
     <w:tmpl w:val="06E03040"/>
@@ -5616,7 +6321,7 @@
       </w:pPr>
     </w:lvl>
   </w:abstractNum>
-  <w:abstractNum w:abstractNumId="20" w15:restartNumberingAfterBreak="0">
+  <w:abstractNum w:abstractNumId="24" w15:restartNumberingAfterBreak="0">
     <w:nsid w:val="5DEF61DC"/>
     <w:multiLevelType w:val="multilevel"/>
     <w:tmpl w:val="FFFFFFFF"/>
@@ -5684,7 +6389,7 @@
       <w:lvlJc w:val="left"/>
     </w:lvl>
   </w:abstractNum>
-  <w:abstractNum w:abstractNumId="21" w15:restartNumberingAfterBreak="0">
+  <w:abstractNum w:abstractNumId="25" w15:restartNumberingAfterBreak="0">
     <w:nsid w:val="5FC95C17"/>
     <w:multiLevelType w:val="hybridMultilevel"/>
     <w:tmpl w:val="65D06AA8"/>
@@ -5797,7 +6502,7 @@
       </w:rPr>
     </w:lvl>
   </w:abstractNum>
-  <w:abstractNum w:abstractNumId="22" w15:restartNumberingAfterBreak="0">
+  <w:abstractNum w:abstractNumId="26" w15:restartNumberingAfterBreak="0">
     <w:nsid w:val="65704325"/>
     <w:multiLevelType w:val="hybridMultilevel"/>
     <w:tmpl w:val="32B0D5EE"/>
@@ -5937,7 +6642,7 @@
       </w:rPr>
     </w:lvl>
   </w:abstractNum>
-  <w:abstractNum w:abstractNumId="23" w15:restartNumberingAfterBreak="0">
+  <w:abstractNum w:abstractNumId="27" w15:restartNumberingAfterBreak="0">
     <w:nsid w:val="69466D7F"/>
     <w:multiLevelType w:val="hybridMultilevel"/>
     <w:tmpl w:val="F5905A46"/>
@@ -6023,7 +6728,7 @@
       </w:pPr>
     </w:lvl>
   </w:abstractNum>
-  <w:abstractNum w:abstractNumId="24" w15:restartNumberingAfterBreak="0">
+  <w:abstractNum w:abstractNumId="28" w15:restartNumberingAfterBreak="0">
     <w:nsid w:val="701A771C"/>
     <w:multiLevelType w:val="multilevel"/>
     <w:tmpl w:val="11D8D30C"/>
@@ -6096,7 +6801,7 @@
       <w:lvlJc w:val="left"/>
     </w:lvl>
   </w:abstractNum>
-  <w:abstractNum w:abstractNumId="25" w15:restartNumberingAfterBreak="0">
+  <w:abstractNum w:abstractNumId="29" w15:restartNumberingAfterBreak="0">
     <w:nsid w:val="73474DEB"/>
     <w:multiLevelType w:val="hybridMultilevel"/>
     <w:tmpl w:val="F410D3B4"/>
@@ -6236,7 +6941,7 @@
       </w:rPr>
     </w:lvl>
   </w:abstractNum>
-  <w:abstractNum w:abstractNumId="26" w15:restartNumberingAfterBreak="0">
+  <w:abstractNum w:abstractNumId="30" w15:restartNumberingAfterBreak="0">
     <w:nsid w:val="76FA1F83"/>
     <w:multiLevelType w:val="hybridMultilevel"/>
     <w:tmpl w:val="4BEADE5A"/>
@@ -6329,10 +7034,10 @@
     <w:abstractNumId w:val="7"/>
   </w:num>
   <w:num w:numId="3">
-    <w:abstractNumId w:val="25"/>
+    <w:abstractNumId w:val="29"/>
   </w:num>
   <w:num w:numId="4">
-    <w:abstractNumId w:val="22"/>
+    <w:abstractNumId w:val="26"/>
   </w:num>
   <w:num w:numId="5">
     <w:abstractNumId w:val="0"/>
@@ -6377,7 +7082,7 @@
     <w:abstractNumId w:val="3"/>
   </w:num>
   <w:num w:numId="19">
-    <w:abstractNumId w:val="16"/>
+    <w:abstractNumId w:val="18"/>
   </w:num>
   <w:num w:numId="20">
     <w:abstractNumId w:val="0"/>
@@ -6392,10 +7097,10 @@
     <w:abstractNumId w:val="0"/>
   </w:num>
   <w:num w:numId="24">
-    <w:abstractNumId w:val="12"/>
+    <w:abstractNumId w:val="13"/>
   </w:num>
   <w:num w:numId="25">
-    <w:abstractNumId w:val="11"/>
+    <w:abstractNumId w:val="12"/>
   </w:num>
   <w:num w:numId="26">
     <w:abstractNumId w:val="4"/>
@@ -6404,28 +7109,28 @@
     <w:abstractNumId w:val="5"/>
   </w:num>
   <w:num w:numId="28">
+    <w:abstractNumId w:val="24"/>
+  </w:num>
+  <w:num w:numId="29">
+    <w:abstractNumId w:val="16"/>
+  </w:num>
+  <w:num w:numId="30">
+    <w:abstractNumId w:val="28"/>
+  </w:num>
+  <w:num w:numId="31">
     <w:abstractNumId w:val="20"/>
   </w:num>
-  <w:num w:numId="29">
-    <w:abstractNumId w:val="15"/>
-  </w:num>
-  <w:num w:numId="30">
-    <w:abstractNumId w:val="24"/>
-  </w:num>
-  <w:num w:numId="31">
-    <w:abstractNumId w:val="17"/>
-  </w:num>
   <w:num w:numId="32">
-    <w:abstractNumId w:val="19"/>
+    <w:abstractNumId w:val="23"/>
   </w:num>
   <w:num w:numId="33">
     <w:abstractNumId w:val="9"/>
   </w:num>
   <w:num w:numId="34">
-    <w:abstractNumId w:val="14"/>
+    <w:abstractNumId w:val="15"/>
   </w:num>
   <w:num w:numId="35">
-    <w:abstractNumId w:val="18"/>
+    <w:abstractNumId w:val="21"/>
   </w:num>
   <w:num w:numId="36">
     <w:abstractNumId w:val="1"/>
@@ -6434,16 +7139,16 @@
     <w:abstractNumId w:val="2"/>
   </w:num>
   <w:num w:numId="38">
-    <w:abstractNumId w:val="23"/>
+    <w:abstractNumId w:val="27"/>
   </w:num>
   <w:num w:numId="39">
-    <w:abstractNumId w:val="13"/>
+    <w:abstractNumId w:val="14"/>
   </w:num>
   <w:num w:numId="40">
-    <w:abstractNumId w:val="26"/>
+    <w:abstractNumId w:val="30"/>
   </w:num>
   <w:num w:numId="41">
-    <w:abstractNumId w:val="21"/>
+    <w:abstractNumId w:val="25"/>
   </w:num>
   <w:num w:numId="42">
     <w:abstractNumId w:val="0"/>
@@ -6456,6 +7161,18 @@
   </w:num>
   <w:num w:numId="45">
     <w:abstractNumId w:val="8"/>
+  </w:num>
+  <w:num w:numId="46">
+    <w:abstractNumId w:val="11"/>
+  </w:num>
+  <w:num w:numId="47">
+    <w:abstractNumId w:val="17"/>
+  </w:num>
+  <w:num w:numId="48">
+    <w:abstractNumId w:val="22"/>
+  </w:num>
+  <w:num w:numId="49">
+    <w:abstractNumId w:val="19"/>
   </w:num>
 </w:numbering>
 </file>
@@ -7827,7 +8544,7 @@
 </file>
 
 <file path=customXml/itemProps1.xml><?xml version="1.0" encoding="utf-8"?>
-<ds:datastoreItem xmlns:ds="http://schemas.openxmlformats.org/officeDocument/2006/customXml" ds:itemID="{EB0A052F-DC07-4C53-A921-4D6A40D955F0}">
+<ds:datastoreItem xmlns:ds="http://schemas.openxmlformats.org/officeDocument/2006/customXml" ds:itemID="{BC9E492D-D8CA-4E39-BDBE-3D6AB46807BA}">
   <ds:schemaRefs>
     <ds:schemaRef ds:uri="http://schemas.openxmlformats.org/officeDocument/2006/bibliography"/>
   </ds:schemaRefs>

</xml_diff>